<commit_message>
Alterando doc de PINOUT
</commit_message>
<xml_diff>
--- a/Documentos Uteis/PINOUT DO ESP32.docx
+++ b/Documentos Uteis/PINOUT DO ESP32.docx
@@ -71,7 +71,7 @@
                     </pic:cNvPicPr>
                   </pic:nvPicPr>
                   <pic:blipFill>
-                    <a:blip r:embed="rId4" cstate="print">
+                    <a:blip r:embed="rId5" cstate="print">
                       <a:extLst>
                         <a:ext uri="{28A0092B-C50C-407E-A947-70E740481C1C}">
                           <a14:useLocalDpi xmlns:a14="http://schemas.microsoft.com/office/drawing/2010/main" val="0"/>
@@ -134,7 +134,7 @@
                     </pic:cNvPicPr>
                   </pic:nvPicPr>
                   <pic:blipFill>
-                    <a:blip r:embed="rId5">
+                    <a:blip r:embed="rId6">
                       <a:extLst>
                         <a:ext uri="{28A0092B-C50C-407E-A947-70E740481C1C}">
                           <a14:useLocalDpi xmlns:a14="http://schemas.microsoft.com/office/drawing/2010/main" val="0"/>
@@ -198,7 +198,7 @@
                     </pic:cNvPicPr>
                   </pic:nvPicPr>
                   <pic:blipFill>
-                    <a:blip r:embed="rId6">
+                    <a:blip r:embed="rId7">
                       <a:extLst>
                         <a:ext uri="{28A0092B-C50C-407E-A947-70E740481C1C}">
                           <a14:useLocalDpi xmlns:a14="http://schemas.microsoft.com/office/drawing/2010/main" val="0"/>
@@ -368,7 +368,7 @@
           <w:b/>
           <w:bCs/>
         </w:rPr>
-        <w:t xml:space="preserve"> E</w:t>
+        <w:t>,</w:t>
       </w:r>
       <w:r>
         <w:rPr>
@@ -377,6 +377,14 @@
           <w:bCs/>
         </w:rPr>
         <w:t xml:space="preserve"> 35</w:t>
+      </w:r>
+      <w:r>
+        <w:rPr>
+          <w:rFonts w:ascii="Arial" w:hAnsi="Arial" w:cs="Arial"/>
+          <w:b/>
+          <w:bCs/>
+        </w:rPr>
+        <w:t>, 36 e 39</w:t>
       </w:r>
       <w:r>
         <w:rPr>
@@ -643,7 +651,7 @@
                     </pic:cNvPicPr>
                   </pic:nvPicPr>
                   <pic:blipFill>
-                    <a:blip r:embed="rId7" cstate="print">
+                    <a:blip r:embed="rId8" cstate="print">
                       <a:extLst>
                         <a:ext uri="{28A0092B-C50C-407E-A947-70E740481C1C}">
                           <a14:useLocalDpi xmlns:a14="http://schemas.microsoft.com/office/drawing/2010/main" val="0"/>
@@ -685,6 +693,163 @@
     </w:sectPr>
   </w:body>
 </w:document>
+</file>
+
+<file path=word/numbering.xml><?xml version="1.0" encoding="utf-8"?>
+<w:numbering xmlns:wpc="http://schemas.microsoft.com/office/word/2010/wordprocessingCanvas" xmlns:cx="http://schemas.microsoft.com/office/drawing/2014/chartex" xmlns:cx1="http://schemas.microsoft.com/office/drawing/2015/9/8/chartex" xmlns:cx2="http://schemas.microsoft.com/office/drawing/2015/10/21/chartex" xmlns:cx3="http://schemas.microsoft.com/office/drawing/2016/5/9/chartex" xmlns:cx4="http://schemas.microsoft.com/office/drawing/2016/5/10/chartex" xmlns:cx5="http://schemas.microsoft.com/office/drawing/2016/5/11/chartex" xmlns:cx6="http://schemas.microsoft.com/office/drawing/2016/5/12/chartex" xmlns:cx7="http://schemas.microsoft.com/office/drawing/2016/5/13/chartex" xmlns:cx8="http://schemas.microsoft.com/office/drawing/2016/5/14/chartex" xmlns:mc="http://schemas.openxmlformats.org/markup-compatibility/2006" xmlns:aink="http://schemas.microsoft.com/office/drawing/2016/ink" xmlns:am3d="http://schemas.microsoft.com/office/drawing/2017/model3d" xmlns:o="urn:schemas-microsoft-com:office:office" xmlns:oel="http://schemas.microsoft.com/office/2019/extlst" xmlns:r="http://schemas.openxmlformats.org/officeDocument/2006/relationships" xmlns:m="http://schemas.openxmlformats.org/officeDocument/2006/math" xmlns:v="urn:schemas-microsoft-com:vml" xmlns:wp14="http://schemas.microsoft.com/office/word/2010/wordprocessingDrawing" xmlns:wp="http://schemas.openxmlformats.org/drawingml/2006/wordprocessingDrawing" xmlns:w10="urn:schemas-microsoft-com:office:word" xmlns:w="http://schemas.openxmlformats.org/wordprocessingml/2006/main" xmlns:w14="http://schemas.microsoft.com/office/word/2010/wordml" xmlns:w15="http://schemas.microsoft.com/office/word/2012/wordml" xmlns:w16cex="http://schemas.microsoft.com/office/word/2018/wordml/cex" xmlns:w16cid="http://schemas.microsoft.com/office/word/2016/wordml/cid" xmlns:w16="http://schemas.microsoft.com/office/word/2018/wordml" xmlns:w16sdtdh="http://schemas.microsoft.com/office/word/2020/wordml/sdtdatahash" xmlns:w16se="http://schemas.microsoft.com/office/word/2015/wordml/symex" xmlns:wpg="http://schemas.microsoft.com/office/word/2010/wordprocessingGroup" xmlns:wpi="http://schemas.microsoft.com/office/word/2010/wordprocessingInk" xmlns:wne="http://schemas.microsoft.com/office/word/2006/wordml" xmlns:wps="http://schemas.microsoft.com/office/word/2010/wordprocessingShape" mc:Ignorable="w14 w15 w16se w16cid w16 w16cex w16sdtdh wp14">
+  <w:abstractNum w:abstractNumId="0" w15:restartNumberingAfterBreak="0">
+    <w:nsid w:val="654C5A7E"/>
+    <w:multiLevelType w:val="multilevel"/>
+    <w:tmpl w:val="B8AE5CDE"/>
+    <w:lvl w:ilvl="0">
+      <w:start w:val="1"/>
+      <w:numFmt w:val="bullet"/>
+      <w:lvlText w:val=""/>
+      <w:lvlJc w:val="left"/>
+      <w:pPr>
+        <w:tabs>
+          <w:tab w:val="num" w:pos="720"/>
+        </w:tabs>
+        <w:ind w:left="720" w:hanging="360"/>
+      </w:pPr>
+      <w:rPr>
+        <w:rFonts w:ascii="Symbol" w:hAnsi="Symbol" w:hint="default"/>
+        <w:sz w:val="20"/>
+      </w:rPr>
+    </w:lvl>
+    <w:lvl w:ilvl="1" w:tentative="1">
+      <w:start w:val="1"/>
+      <w:numFmt w:val="bullet"/>
+      <w:lvlText w:val=""/>
+      <w:lvlJc w:val="left"/>
+      <w:pPr>
+        <w:tabs>
+          <w:tab w:val="num" w:pos="1440"/>
+        </w:tabs>
+        <w:ind w:left="1440" w:hanging="360"/>
+      </w:pPr>
+      <w:rPr>
+        <w:rFonts w:ascii="Symbol" w:hAnsi="Symbol" w:hint="default"/>
+        <w:sz w:val="20"/>
+      </w:rPr>
+    </w:lvl>
+    <w:lvl w:ilvl="2" w:tentative="1">
+      <w:start w:val="1"/>
+      <w:numFmt w:val="bullet"/>
+      <w:lvlText w:val=""/>
+      <w:lvlJc w:val="left"/>
+      <w:pPr>
+        <w:tabs>
+          <w:tab w:val="num" w:pos="2160"/>
+        </w:tabs>
+        <w:ind w:left="2160" w:hanging="360"/>
+      </w:pPr>
+      <w:rPr>
+        <w:rFonts w:ascii="Symbol" w:hAnsi="Symbol" w:hint="default"/>
+        <w:sz w:val="20"/>
+      </w:rPr>
+    </w:lvl>
+    <w:lvl w:ilvl="3" w:tentative="1">
+      <w:start w:val="1"/>
+      <w:numFmt w:val="bullet"/>
+      <w:lvlText w:val=""/>
+      <w:lvlJc w:val="left"/>
+      <w:pPr>
+        <w:tabs>
+          <w:tab w:val="num" w:pos="2880"/>
+        </w:tabs>
+        <w:ind w:left="2880" w:hanging="360"/>
+      </w:pPr>
+      <w:rPr>
+        <w:rFonts w:ascii="Symbol" w:hAnsi="Symbol" w:hint="default"/>
+        <w:sz w:val="20"/>
+      </w:rPr>
+    </w:lvl>
+    <w:lvl w:ilvl="4" w:tentative="1">
+      <w:start w:val="1"/>
+      <w:numFmt w:val="bullet"/>
+      <w:lvlText w:val=""/>
+      <w:lvlJc w:val="left"/>
+      <w:pPr>
+        <w:tabs>
+          <w:tab w:val="num" w:pos="3600"/>
+        </w:tabs>
+        <w:ind w:left="3600" w:hanging="360"/>
+      </w:pPr>
+      <w:rPr>
+        <w:rFonts w:ascii="Symbol" w:hAnsi="Symbol" w:hint="default"/>
+        <w:sz w:val="20"/>
+      </w:rPr>
+    </w:lvl>
+    <w:lvl w:ilvl="5" w:tentative="1">
+      <w:start w:val="1"/>
+      <w:numFmt w:val="bullet"/>
+      <w:lvlText w:val=""/>
+      <w:lvlJc w:val="left"/>
+      <w:pPr>
+        <w:tabs>
+          <w:tab w:val="num" w:pos="4320"/>
+        </w:tabs>
+        <w:ind w:left="4320" w:hanging="360"/>
+      </w:pPr>
+      <w:rPr>
+        <w:rFonts w:ascii="Symbol" w:hAnsi="Symbol" w:hint="default"/>
+        <w:sz w:val="20"/>
+      </w:rPr>
+    </w:lvl>
+    <w:lvl w:ilvl="6" w:tentative="1">
+      <w:start w:val="1"/>
+      <w:numFmt w:val="bullet"/>
+      <w:lvlText w:val=""/>
+      <w:lvlJc w:val="left"/>
+      <w:pPr>
+        <w:tabs>
+          <w:tab w:val="num" w:pos="5040"/>
+        </w:tabs>
+        <w:ind w:left="5040" w:hanging="360"/>
+      </w:pPr>
+      <w:rPr>
+        <w:rFonts w:ascii="Symbol" w:hAnsi="Symbol" w:hint="default"/>
+        <w:sz w:val="20"/>
+      </w:rPr>
+    </w:lvl>
+    <w:lvl w:ilvl="7" w:tentative="1">
+      <w:start w:val="1"/>
+      <w:numFmt w:val="bullet"/>
+      <w:lvlText w:val=""/>
+      <w:lvlJc w:val="left"/>
+      <w:pPr>
+        <w:tabs>
+          <w:tab w:val="num" w:pos="5760"/>
+        </w:tabs>
+        <w:ind w:left="5760" w:hanging="360"/>
+      </w:pPr>
+      <w:rPr>
+        <w:rFonts w:ascii="Symbol" w:hAnsi="Symbol" w:hint="default"/>
+        <w:sz w:val="20"/>
+      </w:rPr>
+    </w:lvl>
+    <w:lvl w:ilvl="8" w:tentative="1">
+      <w:start w:val="1"/>
+      <w:numFmt w:val="bullet"/>
+      <w:lvlText w:val=""/>
+      <w:lvlJc w:val="left"/>
+      <w:pPr>
+        <w:tabs>
+          <w:tab w:val="num" w:pos="6480"/>
+        </w:tabs>
+        <w:ind w:left="6480" w:hanging="360"/>
+      </w:pPr>
+      <w:rPr>
+        <w:rFonts w:ascii="Symbol" w:hAnsi="Symbol" w:hint="default"/>
+        <w:sz w:val="20"/>
+      </w:rPr>
+    </w:lvl>
+  </w:abstractNum>
+  <w:num w:numId="1" w16cid:durableId="501357320">
+    <w:abstractNumId w:val="0"/>
+  </w:num>
+</w:numbering>
 </file>
 
 <file path=word/styles.xml><?xml version="1.0" encoding="utf-8"?>

</xml_diff>